<commit_message>
Atualização do Docs Google
</commit_message>
<xml_diff>
--- a/Parte 1/Anotações.docx
+++ b/Parte 1/Anotações.docx
@@ -292,6 +292,88 @@
     </w:p>
     <w:p>
       <w:pPr>
+        <w:pStyle w:val="NormalWeb"/>
+        <w:spacing w:before="0" w:beforeAutospacing="0" w:after="0" w:afterAutospacing="0"/>
+        <w:jc w:val="center"/>
+      </w:pPr>
+      <w:r>
+        <w:rPr>
+          <w:rFonts w:ascii="Arial" w:hAnsi="Arial" w:cs="Arial"/>
+          <w:b/>
+          <w:bCs/>
+          <w:color w:val="000000"/>
+          <w:sz w:val="36"/>
+          <w:szCs w:val="36"/>
+        </w:rPr>
+        <w:lastRenderedPageBreak/>
+        <w:t xml:space="preserve">Resumo das atividades do </w:t>
+      </w:r>
+      <w:proofErr w:type="spellStart"/>
+      <w:proofErr w:type="gramStart"/>
+      <w:r>
+        <w:rPr>
+          <w:rFonts w:ascii="Arial" w:hAnsi="Arial" w:cs="Arial"/>
+          <w:b/>
+          <w:bCs/>
+          <w:color w:val="000000"/>
+          <w:sz w:val="36"/>
+          <w:szCs w:val="36"/>
+        </w:rPr>
+        <w:t>WorkShop</w:t>
+      </w:r>
+      <w:proofErr w:type="spellEnd"/>
+      <w:proofErr w:type="gramEnd"/>
+    </w:p>
+    <w:p>
+      <w:pPr>
+        <w:pStyle w:val="NormalWeb"/>
+        <w:spacing w:before="0" w:beforeAutospacing="0" w:after="0" w:afterAutospacing="0"/>
+        <w:jc w:val="right"/>
+      </w:pPr>
+      <w:r>
+        <w:rPr>
+          <w:rFonts w:ascii="Arial" w:hAnsi="Arial" w:cs="Arial"/>
+          <w:color w:val="000000"/>
+          <w:sz w:val="22"/>
+          <w:szCs w:val="22"/>
+        </w:rPr>
+        <w:t xml:space="preserve">Link do </w:t>
+      </w:r>
+      <w:proofErr w:type="spellStart"/>
+      <w:r>
+        <w:rPr>
+          <w:rFonts w:ascii="Arial" w:hAnsi="Arial" w:cs="Arial"/>
+          <w:color w:val="000000"/>
+          <w:sz w:val="22"/>
+          <w:szCs w:val="22"/>
+        </w:rPr>
+        <w:t>Repositorio</w:t>
+      </w:r>
+      <w:proofErr w:type="spellEnd"/>
+      <w:r>
+        <w:rPr>
+          <w:rFonts w:ascii="Arial" w:hAnsi="Arial" w:cs="Arial"/>
+          <w:color w:val="000000"/>
+          <w:sz w:val="22"/>
+          <w:szCs w:val="22"/>
+        </w:rPr>
+        <w:t xml:space="preserve">: </w:t>
+      </w:r>
+      <w:hyperlink r:id="rId5" w:history="1">
+        <w:r>
+          <w:rPr>
+            <w:rStyle w:val="Hyperlink"/>
+            <w:rFonts w:ascii="Arial" w:hAnsi="Arial" w:cs="Arial"/>
+            <w:color w:val="1155CC"/>
+            <w:sz w:val="22"/>
+            <w:szCs w:val="22"/>
+          </w:rPr>
+          <w:t>https://github.com/Gladistony/Ondas-Gravitacionais</w:t>
+        </w:r>
+      </w:hyperlink>
+    </w:p>
+    <w:p>
+      <w:pPr>
         <w:spacing w:before="100" w:beforeAutospacing="1" w:after="100" w:afterAutospacing="1" w:line="240" w:lineRule="auto"/>
         <w:jc w:val="both"/>
         <w:rPr>
@@ -312,7 +394,6 @@
           <w:szCs w:val="24"/>
           <w:lang w:eastAsia="pt-BR"/>
         </w:rPr>
-        <w:lastRenderedPageBreak/>
         <w:t xml:space="preserve">Seção 1: Overview </w:t>
       </w:r>
       <w:proofErr w:type="spellStart"/>
@@ -1005,6 +1086,7 @@
           <w:szCs w:val="24"/>
           <w:lang w:eastAsia="pt-BR"/>
         </w:rPr>
+        <w:lastRenderedPageBreak/>
         <w:t xml:space="preserve">Em seguida </w:t>
       </w:r>
       <w:proofErr w:type="gramStart"/>
@@ -1037,18 +1119,7 @@
           <w:szCs w:val="24"/>
           <w:lang w:eastAsia="pt-BR"/>
         </w:rPr>
-        <w:t xml:space="preserve"> O vídeo é finalizado com a exibição </w:t>
-      </w:r>
-      <w:r>
-        <w:rPr>
-          <w:rFonts w:ascii="Segoe UI" w:eastAsia="Times New Roman" w:hAnsi="Segoe UI" w:cs="Segoe UI"/>
-          <w:color w:val="111111"/>
-          <w:sz w:val="24"/>
-          <w:szCs w:val="24"/>
-          <w:lang w:eastAsia="pt-BR"/>
-        </w:rPr>
-        <w:lastRenderedPageBreak/>
-        <w:t xml:space="preserve">dos colaboradores envolvidos no projeto, tendo no geral mais de 1200 envolvidos, com mais de 100 instituições espalhadas em mais de 18 </w:t>
+        <w:t xml:space="preserve"> O vídeo é finalizado com a exibição dos colaboradores envolvidos no projeto, tendo no geral mais de 1200 envolvidos, com mais de 100 instituições espalhadas em mais de 18 </w:t>
       </w:r>
       <w:proofErr w:type="spellStart"/>
       <w:r>
@@ -1240,7 +1311,7 @@
                     </pic:cNvPicPr>
                   </pic:nvPicPr>
                   <pic:blipFill>
-                    <a:blip r:embed="rId5"/>
+                    <a:blip r:embed="rId6"/>
                     <a:srcRect l="14044" t="28158" r="17558" b="13158"/>
                     <a:stretch>
                       <a:fillRect/>
@@ -1614,7 +1685,18 @@
           <w:szCs w:val="24"/>
           <w:lang w:eastAsia="pt-BR"/>
         </w:rPr>
-        <w:t xml:space="preserve"> voltaram a operar para mais uma leva de detecção de ondas gravitacionais, sendo este denominado de O4, o projeto tem como plano de continuar até janeiro de 2024, quando fará uma pausa por 2 meses. Segue abaixo do planejamento de funcionamento do evento O4 bem como do futuro evento O5:</w:t>
+        <w:t xml:space="preserve"> voltaram a operar para mais uma leva de detecção de ondas gravitacionais, sendo este denominado de O4, o projeto tem como plano de continuar até janeiro de 2024, quando fará uma pausa por 2 meses. Segue </w:t>
+      </w:r>
+      <w:r>
+        <w:rPr>
+          <w:rFonts w:ascii="Segoe UI" w:eastAsia="Times New Roman" w:hAnsi="Segoe UI" w:cs="Segoe UI"/>
+          <w:color w:val="111111"/>
+          <w:sz w:val="24"/>
+          <w:szCs w:val="24"/>
+          <w:lang w:eastAsia="pt-BR"/>
+        </w:rPr>
+        <w:lastRenderedPageBreak/>
+        <w:t>abaixo do planejamento de funcionamento do evento O4 bem como do futuro evento O5:</w:t>
       </w:r>
     </w:p>
     <w:p>
@@ -1634,7 +1716,6 @@
           <w:noProof/>
           <w:lang w:eastAsia="pt-BR"/>
         </w:rPr>
-        <w:lastRenderedPageBreak/>
         <w:drawing>
           <wp:inline distT="0" distB="0" distL="0" distR="0">
             <wp:extent cx="5400040" cy="2320052"/>
@@ -1653,7 +1734,7 @@
                     </pic:cNvPicPr>
                   </pic:nvPicPr>
                   <pic:blipFill>
-                    <a:blip r:embed="rId6" cstate="print"/>
+                    <a:blip r:embed="rId7" cstate="print"/>
                     <a:srcRect/>
                     <a:stretch>
                       <a:fillRect/>
@@ -1704,7 +1785,7 @@
         </w:rPr>
         <w:t xml:space="preserve">Atualizações gerais do atual evento O4 podem ser acompanhadas no site: </w:t>
       </w:r>
-      <w:hyperlink r:id="rId7" w:history="1">
+      <w:hyperlink r:id="rId8" w:history="1">
         <w:r>
           <w:rPr>
             <w:rStyle w:val="Hyperlink"/>
@@ -1752,7 +1833,7 @@
         </w:rPr>
         <w:t xml:space="preserve">Na pagina </w:t>
       </w:r>
-      <w:hyperlink r:id="rId8" w:history="1">
+      <w:hyperlink r:id="rId9" w:history="1">
         <w:r>
           <w:rPr>
             <w:rStyle w:val="Hyperlink"/>
@@ -2051,6 +2132,7 @@
           <w:szCs w:val="24"/>
           <w:lang w:eastAsia="pt-BR"/>
         </w:rPr>
+        <w:lastRenderedPageBreak/>
         <w:t xml:space="preserve">Seção 4: </w:t>
       </w:r>
       <w:proofErr w:type="spellStart"/>
@@ -2111,7 +2193,6 @@
           <w:szCs w:val="24"/>
           <w:lang w:eastAsia="pt-BR"/>
         </w:rPr>
-        <w:lastRenderedPageBreak/>
         <w:t xml:space="preserve">A quarta parte do workshop é apresentada pelo Dr. </w:t>
       </w:r>
       <w:proofErr w:type="spellStart"/>

</xml_diff>